<commit_message>
update re (pls check)
</commit_message>
<xml_diff>
--- a/report/รายงาน เรื่อง Thiscordmerch shop.docx
+++ b/report/รายงาน เรื่อง Thiscordmerch shop.docx
@@ -1,6 +1,6 @@
 
 <file path=word/document.xml><?xml version="1.0" encoding="utf-8"?>
-<w:document xmlns:wpc="http://schemas.microsoft.com/office/word/2010/wordprocessingCanvas" xmlns:cx="http://schemas.microsoft.com/office/drawing/2014/chartex" xmlns:cx1="http://schemas.microsoft.com/office/drawing/2015/9/8/chartex" xmlns:cx2="http://schemas.microsoft.com/office/drawing/2015/10/21/chartex" xmlns:cx3="http://schemas.microsoft.com/office/drawing/2016/5/9/chartex" xmlns:cx4="http://schemas.microsoft.com/office/drawing/2016/5/10/chartex" xmlns:cx5="http://schemas.microsoft.com/office/drawing/2016/5/11/chartex" xmlns:cx6="http://schemas.microsoft.com/office/drawing/2016/5/12/chartex" xmlns:cx7="http://schemas.microsoft.com/office/drawing/2016/5/13/chartex" xmlns:cx8="http://schemas.microsoft.com/office/drawing/2016/5/14/chartex" xmlns:mc="http://schemas.openxmlformats.org/markup-compatibility/2006" xmlns:aink="http://schemas.microsoft.com/office/drawing/2016/ink" xmlns:am3d="http://schemas.microsoft.com/office/drawing/2017/model3d" xmlns:o="urn:schemas-microsoft-com:office:office" xmlns:oel="http://schemas.microsoft.com/office/2019/extlst" xmlns:r="http://schemas.openxmlformats.org/officeDocument/2006/relationships" xmlns:m="http://schemas.openxmlformats.org/officeDocument/2006/math" xmlns:v="urn:schemas-microsoft-com:vml" xmlns:wp14="http://schemas.microsoft.com/office/word/2010/wordprocessingDrawing" xmlns:wp="http://schemas.openxmlformats.org/drawingml/2006/wordprocessingDrawing" xmlns:w10="urn:schemas-microsoft-com:office:word" xmlns:w="http://schemas.openxmlformats.org/wordprocessingml/2006/main" xmlns:w14="http://schemas.microsoft.com/office/word/2010/wordml" xmlns:w15="http://schemas.microsoft.com/office/word/2012/wordml" xmlns:w16cex="http://schemas.microsoft.com/office/word/2018/wordml/cex" xmlns:w16cid="http://schemas.microsoft.com/office/word/2016/wordml/cid" xmlns:w16="http://schemas.microsoft.com/office/word/2018/wordml" xmlns:w16sdtdh="http://schemas.microsoft.com/office/word/2020/wordml/sdtdatahash" xmlns:w16se="http://schemas.microsoft.com/office/word/2015/wordml/symex" xmlns:wpg="http://schemas.microsoft.com/office/word/2010/wordprocessingGroup" xmlns:wpi="http://schemas.microsoft.com/office/word/2010/wordprocessingInk" xmlns:wne="http://schemas.microsoft.com/office/word/2006/wordml" xmlns:wps="http://schemas.microsoft.com/office/word/2010/wordprocessingShape" mc:Ignorable="w14 w15 w16se w16cid w16 w16cex w16sdtdh wp14">
+<w:document xmlns:wpc="http://schemas.microsoft.com/office/word/2010/wordprocessingCanvas" xmlns:mc="http://schemas.openxmlformats.org/markup-compatibility/2006" xmlns:o="urn:schemas-microsoft-com:office:office" xmlns:r="http://schemas.openxmlformats.org/officeDocument/2006/relationships" xmlns:m="http://schemas.openxmlformats.org/officeDocument/2006/math" xmlns:v="urn:schemas-microsoft-com:vml" xmlns:wp14="http://schemas.microsoft.com/office/word/2010/wordprocessingDrawing" xmlns:wp="http://schemas.openxmlformats.org/drawingml/2006/wordprocessingDrawing" xmlns:w10="urn:schemas-microsoft-com:office:word" xmlns:w="http://schemas.openxmlformats.org/wordprocessingml/2006/main" xmlns:w14="http://schemas.microsoft.com/office/word/2010/wordml" xmlns:w15="http://schemas.microsoft.com/office/word/2012/wordml" xmlns:wpg="http://schemas.microsoft.com/office/word/2010/wordprocessingGroup" xmlns:wpi="http://schemas.microsoft.com/office/word/2010/wordprocessingInk" xmlns:wne="http://schemas.microsoft.com/office/word/2006/wordml" xmlns:wps="http://schemas.microsoft.com/office/word/2010/wordprocessingShape" mc:Ignorable="w14 w15 wp14">
   <w:body>
     <w:p>
       <w:pPr>
@@ -18,6 +18,7 @@
         <w:rPr>
           <w:rFonts w:ascii="TH Sarabun New" w:hAnsi="TH Sarabun New" w:cs="TH Sarabun New"/>
           <w:noProof/>
+          <w:lang w:eastAsia="ko-KR"/>
         </w:rPr>
         <w:drawing>
           <wp:anchor distT="0" distB="0" distL="114300" distR="114300" simplePos="0" relativeHeight="251659264" behindDoc="0" locked="0" layoutInCell="1" allowOverlap="1" wp14:anchorId="2B74A96E" wp14:editId="35949DBB">
@@ -168,6 +169,7 @@
         </w:rPr>
         <w:t xml:space="preserve">เรื่อง </w:t>
       </w:r>
+      <w:proofErr w:type="spellStart"/>
       <w:r>
         <w:rPr>
           <w:rFonts w:ascii="TH Sarabun New" w:hAnsi="TH Sarabun New" w:cs="TH Sarabun New"/>
@@ -176,7 +178,18 @@
           <w:sz w:val="48"/>
           <w:szCs w:val="48"/>
         </w:rPr>
-        <w:t>Thiscordmerch shop</w:t>
+        <w:t>Thiscordmerch</w:t>
+      </w:r>
+      <w:proofErr w:type="spellEnd"/>
+      <w:r>
+        <w:rPr>
+          <w:rFonts w:ascii="TH Sarabun New" w:hAnsi="TH Sarabun New" w:cs="TH Sarabun New"/>
+          <w:b/>
+          <w:bCs/>
+          <w:sz w:val="48"/>
+          <w:szCs w:val="48"/>
+        </w:rPr>
+        <w:t xml:space="preserve"> shop</w:t>
       </w:r>
     </w:p>
     <w:p>
@@ -233,7 +246,7 @@
       <w:tblGrid>
         <w:gridCol w:w="2405"/>
         <w:gridCol w:w="1843"/>
-        <w:gridCol w:w="1379"/>
+        <w:gridCol w:w="1375"/>
       </w:tblGrid>
       <w:tr>
         <w:trPr>
@@ -1056,6 +1069,7 @@
         </w:rPr>
         <w:t xml:space="preserve">ในปัจจุบัน มีการขายสินค้าผ่านทางช่องทางออนไลน์มากยิ่งขึ้น และมีการพัฒนาไปเป็นเว็บไซต์ต่าง ๆ มากมาย ซึ่งเว็บไซต์ </w:t>
       </w:r>
+      <w:proofErr w:type="spellStart"/>
       <w:r>
         <w:rPr>
           <w:rFonts w:ascii="TH Sarabun New" w:hAnsi="TH Sarabun New" w:cs="TH Sarabun New"/>
@@ -1064,6 +1078,7 @@
         </w:rPr>
         <w:t>Discordmerch</w:t>
       </w:r>
+      <w:proofErr w:type="spellEnd"/>
       <w:r>
         <w:rPr>
           <w:rFonts w:ascii="TH Sarabun New" w:hAnsi="TH Sarabun New" w:cs="TH Sarabun New"/>
@@ -1090,6 +1105,7 @@
         </w:rPr>
         <w:t xml:space="preserve">มาศึกษา และนำมาพัฒนามาเป็นเว็บไซต์ของตัวเองโดยใช้ชื่อว่า </w:t>
       </w:r>
+      <w:proofErr w:type="spellStart"/>
       <w:r>
         <w:rPr>
           <w:rFonts w:ascii="TH Sarabun New" w:hAnsi="TH Sarabun New" w:cs="TH Sarabun New"/>
@@ -1098,6 +1114,7 @@
         </w:rPr>
         <w:t>Thiscordmerch</w:t>
       </w:r>
+      <w:proofErr w:type="spellEnd"/>
       <w:r>
         <w:rPr>
           <w:rFonts w:ascii="TH Sarabun New" w:hAnsi="TH Sarabun New" w:cs="TH Sarabun New" w:hint="cs"/>
@@ -2540,6 +2557,7 @@
           <w:szCs w:val="32"/>
         </w:rPr>
       </w:pPr>
+      <w:proofErr w:type="spellStart"/>
       <w:r>
         <w:rPr>
           <w:rFonts w:ascii="TH Sarabun New" w:hAnsi="TH Sarabun New" w:cs="TH Sarabun New"/>
@@ -2564,6 +2582,7 @@
         </w:rPr>
         <w:t>erch</w:t>
       </w:r>
+      <w:proofErr w:type="spellEnd"/>
       <w:r>
         <w:rPr>
           <w:rFonts w:ascii="TH Sarabun New" w:hAnsi="TH Sarabun New" w:cs="TH Sarabun New"/>
@@ -2664,6 +2683,7 @@
           <w:szCs w:val="32"/>
         </w:rPr>
       </w:pPr>
+      <w:proofErr w:type="spellStart"/>
       <w:r>
         <w:rPr>
           <w:rFonts w:ascii="TH Sarabun New" w:hAnsi="TH Sarabun New" w:cs="TH Sarabun New"/>
@@ -2688,6 +2708,7 @@
         </w:rPr>
         <w:t>erch</w:t>
       </w:r>
+      <w:proofErr w:type="spellEnd"/>
       <w:r>
         <w:rPr>
           <w:rFonts w:ascii="TH Sarabun New" w:hAnsi="TH Sarabun New" w:cs="TH Sarabun New"/>
@@ -3576,6 +3597,7 @@
       <w:r>
         <w:rPr>
           <w:noProof/>
+          <w:lang w:eastAsia="ko-KR"/>
         </w:rPr>
         <w:drawing>
           <wp:inline distT="0" distB="0" distL="0" distR="0" wp14:anchorId="59E28D42" wp14:editId="74984A38">
@@ -3760,6 +3782,7 @@
         </w:rPr>
         <w:t xml:space="preserve"> </w:t>
       </w:r>
+      <w:proofErr w:type="spellStart"/>
       <w:r>
         <w:rPr>
           <w:rFonts w:ascii="TH Sarabun New" w:hAnsi="TH Sarabun New" w:cs="TH Sarabun New"/>
@@ -3776,6 +3799,7 @@
         </w:rPr>
         <w:t>n</w:t>
       </w:r>
+      <w:proofErr w:type="spellEnd"/>
       <w:r>
         <w:rPr>
           <w:rFonts w:ascii="TH Sarabun New" w:hAnsi="TH Sarabun New" w:cs="TH Sarabun New"/>
@@ -4090,13 +4114,41 @@
         </w:rPr>
         <w:t>เริ่มต้นพัฒนาโดยรัสมัส เลอร์ดอร์ฟ (</w:t>
       </w:r>
-      <w:r>
-        <w:rPr>
-          <w:rFonts w:ascii="TH Sarabun New" w:hAnsi="TH Sarabun New" w:cs="TH Sarabun New"/>
-          <w:sz w:val="32"/>
-          <w:szCs w:val="32"/>
-        </w:rPr>
-        <w:t xml:space="preserve">Rasmus Lerdorf) </w:t>
+      <w:proofErr w:type="spellStart"/>
+      <w:r>
+        <w:rPr>
+          <w:rFonts w:ascii="TH Sarabun New" w:hAnsi="TH Sarabun New" w:cs="TH Sarabun New"/>
+          <w:sz w:val="32"/>
+          <w:szCs w:val="32"/>
+        </w:rPr>
+        <w:t>Rasmus</w:t>
+      </w:r>
+      <w:proofErr w:type="spellEnd"/>
+      <w:r>
+        <w:rPr>
+          <w:rFonts w:ascii="TH Sarabun New" w:hAnsi="TH Sarabun New" w:cs="TH Sarabun New"/>
+          <w:sz w:val="32"/>
+          <w:szCs w:val="32"/>
+        </w:rPr>
+        <w:t xml:space="preserve"> </w:t>
+      </w:r>
+      <w:proofErr w:type="spellStart"/>
+      <w:r>
+        <w:rPr>
+          <w:rFonts w:ascii="TH Sarabun New" w:hAnsi="TH Sarabun New" w:cs="TH Sarabun New"/>
+          <w:sz w:val="32"/>
+          <w:szCs w:val="32"/>
+        </w:rPr>
+        <w:t>Lerdorf</w:t>
+      </w:r>
+      <w:proofErr w:type="spellEnd"/>
+      <w:r>
+        <w:rPr>
+          <w:rFonts w:ascii="TH Sarabun New" w:hAnsi="TH Sarabun New" w:cs="TH Sarabun New"/>
+          <w:sz w:val="32"/>
+          <w:szCs w:val="32"/>
+        </w:rPr>
+        <w:t xml:space="preserve">) </w:t>
       </w:r>
       <w:r>
         <w:rPr>
@@ -4296,8 +4348,19 @@
           <w:szCs w:val="32"/>
           <w:cs/>
         </w:rPr>
-        <w:t>มีรูปแบบคือ ชื่อฟิลด์ครอบด้วยเครื่องหมาย “ (</w:t>
-      </w:r>
+        <w:t xml:space="preserve">มีรูปแบบคือ ชื่อฟิลด์ครอบด้วยเครื่องหมาย </w:t>
+      </w:r>
+      <w:proofErr w:type="gramStart"/>
+      <w:r>
+        <w:rPr>
+          <w:rFonts w:ascii="TH Sarabun New" w:hAnsi="TH Sarabun New" w:cs="TH Sarabun New"/>
+          <w:sz w:val="32"/>
+          <w:szCs w:val="32"/>
+          <w:cs/>
+        </w:rPr>
+        <w:t>“ (</w:t>
+      </w:r>
+      <w:proofErr w:type="gramEnd"/>
       <w:r>
         <w:rPr>
           <w:rFonts w:ascii="TH Sarabun New" w:hAnsi="TH Sarabun New" w:cs="TH Sarabun New"/>
@@ -4472,6 +4535,7 @@
           <w:szCs w:val="36"/>
         </w:rPr>
       </w:pPr>
+      <w:proofErr w:type="spellStart"/>
       <w:r>
         <w:rPr>
           <w:rFonts w:ascii="TH Sarabun New" w:hAnsi="TH Sarabun New" w:cs="TH Sarabun New"/>
@@ -4503,6 +4567,7 @@
         </w:rPr>
         <w:t>erch</w:t>
       </w:r>
+      <w:proofErr w:type="spellEnd"/>
     </w:p>
     <w:p>
       <w:pPr>
@@ -5089,6 +5154,7 @@
       <w:r>
         <w:rPr>
           <w:noProof/>
+          <w:lang w:eastAsia="ko-KR"/>
         </w:rPr>
         <w:drawing>
           <wp:inline distT="0" distB="0" distL="0" distR="0" wp14:anchorId="3F4F8732" wp14:editId="2760C98E">
@@ -5178,6 +5244,7 @@
         </w:rPr>
         <w:t xml:space="preserve">หน้าแรกของ </w:t>
       </w:r>
+      <w:proofErr w:type="spellStart"/>
       <w:r>
         <w:rPr>
           <w:rFonts w:ascii="TH Sarabun New" w:hAnsi="TH Sarabun New" w:cs="TH Sarabun New"/>
@@ -5186,6 +5253,7 @@
         </w:rPr>
         <w:t>DiscordMerch</w:t>
       </w:r>
+      <w:proofErr w:type="spellEnd"/>
       <w:r>
         <w:rPr>
           <w:rFonts w:ascii="TH Sarabun New" w:hAnsi="TH Sarabun New" w:cs="TH Sarabun New" w:hint="cs"/>
@@ -5324,6 +5392,7 @@
           <w:szCs w:val="36"/>
         </w:rPr>
       </w:pPr>
+      <w:proofErr w:type="spellStart"/>
       <w:r>
         <w:rPr>
           <w:rFonts w:ascii="TH Sarabun New" w:hAnsi="TH Sarabun New" w:cs="TH Sarabun New"/>
@@ -5335,6 +5404,7 @@
         <w:lastRenderedPageBreak/>
         <w:t>Thiscordmerch</w:t>
       </w:r>
+      <w:proofErr w:type="spellEnd"/>
     </w:p>
     <w:p>
       <w:pPr>
@@ -5359,6 +5429,7 @@
           <w:szCs w:val="32"/>
         </w:rPr>
       </w:pPr>
+      <w:proofErr w:type="spellStart"/>
       <w:r>
         <w:rPr>
           <w:rFonts w:ascii="TH Sarabun New" w:hAnsi="TH Sarabun New" w:cs="TH Sarabun New"/>
@@ -5369,6 +5440,86 @@
         </w:rPr>
         <w:t>Thiscordmerch</w:t>
       </w:r>
+      <w:proofErr w:type="spellEnd"/>
+    </w:p>
+    <w:p>
+      <w:pPr>
+        <w:pStyle w:val="NormalWeb"/>
+        <w:spacing w:before="0" w:beforeAutospacing="0" w:after="0" w:afterAutospacing="0"/>
+        <w:rPr>
+          <w:rFonts w:ascii="TH Sarabun New" w:hAnsi="TH Sarabun New" w:cs="TH Sarabun New" w:hint="cs"/>
+          <w:sz w:val="32"/>
+          <w:szCs w:val="32"/>
+          <w:cs/>
+        </w:rPr>
+      </w:pPr>
+      <w:r>
+        <w:rPr>
+          <w:rFonts w:ascii="TH Sarabun New" w:hAnsi="TH Sarabun New" w:cs="TH Sarabun New"/>
+          <w:sz w:val="32"/>
+          <w:szCs w:val="32"/>
+        </w:rPr>
+        <w:tab/>
+      </w:r>
+      <w:r>
+        <w:rPr>
+          <w:rFonts w:ascii="TH Sarabun New" w:hAnsi="TH Sarabun New" w:cs="TH Sarabun New"/>
+          <w:color w:val="000000"/>
+          <w:sz w:val="32"/>
+          <w:szCs w:val="32"/>
+          <w:cs/>
+        </w:rPr>
+        <w:t>เว็บขายสินค้าที่จะนําพาลูกค้าทุกคนไปสู่วันวาน ด้วยเเผ่นเพลงไวนิลที่ถูกเล่นด้วยเครื่องเล่นเเผ่นเสียงที</w:t>
+      </w:r>
+      <w:r>
+        <w:rPr>
+          <w:rFonts w:ascii="TH Sarabun New" w:hAnsi="TH Sarabun New" w:cs="TH Sarabun New"/>
+          <w:color w:val="000000"/>
+          <w:sz w:val="32"/>
+          <w:szCs w:val="32"/>
+          <w:cs/>
+        </w:rPr>
+        <w:t xml:space="preserve">่ทันสมัยจากเว็บไซต์ </w:t>
+      </w:r>
+      <w:r>
+        <w:rPr>
+          <w:rFonts w:ascii="TH Sarabun New" w:hAnsi="TH Sarabun New" w:cs="TH Sarabun New"/>
+          <w:color w:val="000000"/>
+          <w:sz w:val="32"/>
+          <w:szCs w:val="32"/>
+          <w:cs/>
+        </w:rPr>
+        <w:t>ซึ่งมีเเนวเพลงให้เลือกมากมาย เช่น ป๊อป เเจ๊ส ฯลฯ</w:t>
+      </w:r>
+      <w:r>
+        <w:rPr>
+          <w:rFonts w:ascii="TH Sarabun New" w:hAnsi="TH Sarabun New" w:cs="TH Sarabun New"/>
+          <w:color w:val="000000"/>
+          <w:sz w:val="32"/>
+          <w:szCs w:val="32"/>
+        </w:rPr>
+        <w:t> </w:t>
+      </w:r>
+      <w:r>
+        <w:rPr>
+          <w:rFonts w:ascii="TH Sarabun New" w:hAnsi="TH Sarabun New" w:cs="TH Sarabun New" w:hint="cs"/>
+          <w:sz w:val="32"/>
+          <w:szCs w:val="32"/>
+          <w:cs/>
+        </w:rPr>
+        <w:t>และ ราคาที่</w:t>
+      </w:r>
+      <w:r>
+        <w:rPr>
+          <w:rFonts w:ascii="TH Sarabun New" w:hAnsi="TH Sarabun New" w:cs="TH Sarabun New" w:hint="cs"/>
+          <w:sz w:val="32"/>
+          <w:szCs w:val="32"/>
+          <w:cs/>
+        </w:rPr>
+        <w:t>ชวนหลงใหลให้ทุกคนได้ไปจับจองราวกับสายลม</w:t>
+      </w:r>
+      <w:bookmarkStart w:id="4" w:name="_GoBack"/>
+      <w:bookmarkEnd w:id="4"/>
     </w:p>
     <w:p>
       <w:pPr>
@@ -5380,23 +5531,6 @@
           <w:szCs w:val="32"/>
         </w:rPr>
       </w:pPr>
-      <w:r>
-        <w:rPr>
-          <w:rFonts w:ascii="TH Sarabun New" w:hAnsi="TH Sarabun New" w:cs="TH Sarabun New"/>
-          <w:sz w:val="32"/>
-          <w:szCs w:val="32"/>
-        </w:rPr>
-        <w:tab/>
-      </w:r>
-      <w:r>
-        <w:rPr>
-          <w:rFonts w:ascii="TH Sarabun New" w:hAnsi="TH Sarabun New" w:cs="TH Sarabun New" w:hint="cs"/>
-          <w:sz w:val="32"/>
-          <w:szCs w:val="32"/>
-          <w:cs/>
-        </w:rPr>
-        <w:t>อธิบายเว็บไซต์ของตัวเอง</w:t>
-      </w:r>
     </w:p>
     <w:p>
       <w:pPr>
@@ -5526,6 +5660,7 @@
       <w:r>
         <w:rPr>
           <w:noProof/>
+          <w:lang w:eastAsia="ko-KR"/>
         </w:rPr>
         <w:drawing>
           <wp:inline distT="0" distB="0" distL="0" distR="0" wp14:anchorId="397799C1" wp14:editId="2CC82EF2">
@@ -6429,14 +6564,26 @@
           <w:cs/>
         </w:rPr>
       </w:pPr>
-      <w:r>
-        <w:rPr>
-          <w:rFonts w:ascii="TH Sarabun New" w:hAnsi="TH Sarabun New" w:cs="TH Sarabun New"/>
-          <w:sz w:val="32"/>
-          <w:szCs w:val="32"/>
-        </w:rPr>
-        <w:t>pages/faq</w:t>
-      </w:r>
+      <w:proofErr w:type="gramStart"/>
+      <w:r>
+        <w:rPr>
+          <w:rFonts w:ascii="TH Sarabun New" w:hAnsi="TH Sarabun New" w:cs="TH Sarabun New"/>
+          <w:sz w:val="32"/>
+          <w:szCs w:val="32"/>
+        </w:rPr>
+        <w:t>pages/</w:t>
+      </w:r>
+      <w:proofErr w:type="spellStart"/>
+      <w:r>
+        <w:rPr>
+          <w:rFonts w:ascii="TH Sarabun New" w:hAnsi="TH Sarabun New" w:cs="TH Sarabun New"/>
+          <w:sz w:val="32"/>
+          <w:szCs w:val="32"/>
+        </w:rPr>
+        <w:t>faq</w:t>
+      </w:r>
+      <w:proofErr w:type="spellEnd"/>
+      <w:proofErr w:type="gramEnd"/>
       <w:r>
         <w:rPr>
           <w:rFonts w:ascii="TH Sarabun New" w:hAnsi="TH Sarabun New" w:cs="TH Sarabun New" w:hint="cs"/>
@@ -6457,6 +6604,7 @@
           <w:szCs w:val="32"/>
         </w:rPr>
       </w:pPr>
+      <w:proofErr w:type="spellStart"/>
       <w:r>
         <w:rPr>
           <w:rFonts w:ascii="TH Sarabun New" w:hAnsi="TH Sarabun New" w:cs="TH Sarabun New"/>
@@ -6473,6 +6621,7 @@
         </w:rPr>
         <w:t>n</w:t>
       </w:r>
+      <w:proofErr w:type="spellEnd"/>
       <w:r>
         <w:rPr>
           <w:rFonts w:ascii="TH Sarabun New" w:hAnsi="TH Sarabun New" w:cs="TH Sarabun New"/>
@@ -6512,6 +6661,7 @@
         </w:rPr>
         <w:t xml:space="preserve">JavaScript </w:t>
       </w:r>
+      <w:proofErr w:type="gramStart"/>
       <w:r>
         <w:rPr>
           <w:rFonts w:ascii="TH Sarabun New" w:hAnsi="TH Sarabun New" w:cs="TH Sarabun New"/>
@@ -6539,7 +6689,16 @@
           <w:sz w:val="32"/>
           <w:szCs w:val="32"/>
         </w:rPr>
-        <w:t xml:space="preserve">. </w:t>
+        <w:t>.</w:t>
+      </w:r>
+      <w:proofErr w:type="gramEnd"/>
+      <w:r>
+        <w:rPr>
+          <w:rFonts w:ascii="TH Sarabun New" w:hAnsi="TH Sarabun New" w:cs="TH Sarabun New"/>
+          <w:sz w:val="32"/>
+          <w:szCs w:val="32"/>
+        </w:rPr>
+        <w:t xml:space="preserve"> </w:t>
       </w:r>
       <w:r>
         <w:rPr>
@@ -6630,6 +6789,7 @@
           <w:szCs w:val="32"/>
         </w:rPr>
       </w:pPr>
+      <w:proofErr w:type="spellStart"/>
       <w:r>
         <w:rPr>
           <w:rFonts w:ascii="TH Sarabun New" w:hAnsi="TH Sarabun New" w:cs="TH Sarabun New"/>
@@ -6638,6 +6798,7 @@
         </w:rPr>
         <w:t>Phibi</w:t>
       </w:r>
+      <w:proofErr w:type="spellEnd"/>
       <w:r>
         <w:rPr>
           <w:rFonts w:ascii="TH Sarabun New" w:hAnsi="TH Sarabun New" w:cs="TH Sarabun New"/>
@@ -6793,6 +6954,7 @@
           <w:szCs w:val="32"/>
         </w:rPr>
       </w:pPr>
+      <w:proofErr w:type="gramStart"/>
       <w:r>
         <w:rPr>
           <w:rFonts w:ascii="TH Sarabun New" w:hAnsi="TH Sarabun New" w:cs="TH Sarabun New"/>
@@ -6801,6 +6963,7 @@
         </w:rPr>
         <w:t>store</w:t>
       </w:r>
+      <w:proofErr w:type="gramEnd"/>
       <w:r>
         <w:rPr>
           <w:rFonts w:ascii="TH Sarabun New" w:hAnsi="TH Sarabun New" w:cs="TH Sarabun New"/>
@@ -7013,7 +7176,7 @@
 </file>
 
 <file path=word/endnotes.xml><?xml version="1.0" encoding="utf-8"?>
-<w:endnotes xmlns:wpc="http://schemas.microsoft.com/office/word/2010/wordprocessingCanvas" xmlns:cx="http://schemas.microsoft.com/office/drawing/2014/chartex" xmlns:cx1="http://schemas.microsoft.com/office/drawing/2015/9/8/chartex" xmlns:cx2="http://schemas.microsoft.com/office/drawing/2015/10/21/chartex" xmlns:cx3="http://schemas.microsoft.com/office/drawing/2016/5/9/chartex" xmlns:cx4="http://schemas.microsoft.com/office/drawing/2016/5/10/chartex" xmlns:cx5="http://schemas.microsoft.com/office/drawing/2016/5/11/chartex" xmlns:cx6="http://schemas.microsoft.com/office/drawing/2016/5/12/chartex" xmlns:cx7="http://schemas.microsoft.com/office/drawing/2016/5/13/chartex" xmlns:cx8="http://schemas.microsoft.com/office/drawing/2016/5/14/chartex" xmlns:mc="http://schemas.openxmlformats.org/markup-compatibility/2006" xmlns:aink="http://schemas.microsoft.com/office/drawing/2016/ink" xmlns:am3d="http://schemas.microsoft.com/office/drawing/2017/model3d" xmlns:o="urn:schemas-microsoft-com:office:office" xmlns:oel="http://schemas.microsoft.com/office/2019/extlst" xmlns:r="http://schemas.openxmlformats.org/officeDocument/2006/relationships" xmlns:m="http://schemas.openxmlformats.org/officeDocument/2006/math" xmlns:v="urn:schemas-microsoft-com:vml" xmlns:wp14="http://schemas.microsoft.com/office/word/2010/wordprocessingDrawing" xmlns:wp="http://schemas.openxmlformats.org/drawingml/2006/wordprocessingDrawing" xmlns:w10="urn:schemas-microsoft-com:office:word" xmlns:w="http://schemas.openxmlformats.org/wordprocessingml/2006/main" xmlns:w14="http://schemas.microsoft.com/office/word/2010/wordml" xmlns:w15="http://schemas.microsoft.com/office/word/2012/wordml" xmlns:w16cex="http://schemas.microsoft.com/office/word/2018/wordml/cex" xmlns:w16cid="http://schemas.microsoft.com/office/word/2016/wordml/cid" xmlns:w16="http://schemas.microsoft.com/office/word/2018/wordml" xmlns:w16sdtdh="http://schemas.microsoft.com/office/word/2020/wordml/sdtdatahash" xmlns:w16se="http://schemas.microsoft.com/office/word/2015/wordml/symex" xmlns:wpg="http://schemas.microsoft.com/office/word/2010/wordprocessingGroup" xmlns:wpi="http://schemas.microsoft.com/office/word/2010/wordprocessingInk" xmlns:wne="http://schemas.microsoft.com/office/word/2006/wordml" xmlns:wps="http://schemas.microsoft.com/office/word/2010/wordprocessingShape" mc:Ignorable="w14 w15 w16se w16cid w16 w16cex w16sdtdh wp14">
+<w:endnotes xmlns:wpc="http://schemas.microsoft.com/office/word/2010/wordprocessingCanvas" xmlns:mc="http://schemas.openxmlformats.org/markup-compatibility/2006" xmlns:o="urn:schemas-microsoft-com:office:office" xmlns:r="http://schemas.openxmlformats.org/officeDocument/2006/relationships" xmlns:m="http://schemas.openxmlformats.org/officeDocument/2006/math" xmlns:v="urn:schemas-microsoft-com:vml" xmlns:wp14="http://schemas.microsoft.com/office/word/2010/wordprocessingDrawing" xmlns:wp="http://schemas.openxmlformats.org/drawingml/2006/wordprocessingDrawing" xmlns:w10="urn:schemas-microsoft-com:office:word" xmlns:w="http://schemas.openxmlformats.org/wordprocessingml/2006/main" xmlns:w14="http://schemas.microsoft.com/office/word/2010/wordml" xmlns:w15="http://schemas.microsoft.com/office/word/2012/wordml" xmlns:wpg="http://schemas.microsoft.com/office/word/2010/wordprocessingGroup" xmlns:wpi="http://schemas.microsoft.com/office/word/2010/wordprocessingInk" xmlns:wne="http://schemas.microsoft.com/office/word/2006/wordml" xmlns:wps="http://schemas.microsoft.com/office/word/2010/wordprocessingShape" mc:Ignorable="w14 w15 wp14">
   <w:endnote w:type="separator" w:id="-1">
     <w:p>
       <w:r>
@@ -7032,7 +7195,7 @@
 </file>
 
 <file path=word/footnotes.xml><?xml version="1.0" encoding="utf-8"?>
-<w:footnotes xmlns:wpc="http://schemas.microsoft.com/office/word/2010/wordprocessingCanvas" xmlns:cx="http://schemas.microsoft.com/office/drawing/2014/chartex" xmlns:cx1="http://schemas.microsoft.com/office/drawing/2015/9/8/chartex" xmlns:cx2="http://schemas.microsoft.com/office/drawing/2015/10/21/chartex" xmlns:cx3="http://schemas.microsoft.com/office/drawing/2016/5/9/chartex" xmlns:cx4="http://schemas.microsoft.com/office/drawing/2016/5/10/chartex" xmlns:cx5="http://schemas.microsoft.com/office/drawing/2016/5/11/chartex" xmlns:cx6="http://schemas.microsoft.com/office/drawing/2016/5/12/chartex" xmlns:cx7="http://schemas.microsoft.com/office/drawing/2016/5/13/chartex" xmlns:cx8="http://schemas.microsoft.com/office/drawing/2016/5/14/chartex" xmlns:mc="http://schemas.openxmlformats.org/markup-compatibility/2006" xmlns:aink="http://schemas.microsoft.com/office/drawing/2016/ink" xmlns:am3d="http://schemas.microsoft.com/office/drawing/2017/model3d" xmlns:o="urn:schemas-microsoft-com:office:office" xmlns:oel="http://schemas.microsoft.com/office/2019/extlst" xmlns:r="http://schemas.openxmlformats.org/officeDocument/2006/relationships" xmlns:m="http://schemas.openxmlformats.org/officeDocument/2006/math" xmlns:v="urn:schemas-microsoft-com:vml" xmlns:wp14="http://schemas.microsoft.com/office/word/2010/wordprocessingDrawing" xmlns:wp="http://schemas.openxmlformats.org/drawingml/2006/wordprocessingDrawing" xmlns:w10="urn:schemas-microsoft-com:office:word" xmlns:w="http://schemas.openxmlformats.org/wordprocessingml/2006/main" xmlns:w14="http://schemas.microsoft.com/office/word/2010/wordml" xmlns:w15="http://schemas.microsoft.com/office/word/2012/wordml" xmlns:w16cex="http://schemas.microsoft.com/office/word/2018/wordml/cex" xmlns:w16cid="http://schemas.microsoft.com/office/word/2016/wordml/cid" xmlns:w16="http://schemas.microsoft.com/office/word/2018/wordml" xmlns:w16sdtdh="http://schemas.microsoft.com/office/word/2020/wordml/sdtdatahash" xmlns:w16se="http://schemas.microsoft.com/office/word/2015/wordml/symex" xmlns:wpg="http://schemas.microsoft.com/office/word/2010/wordprocessingGroup" xmlns:wpi="http://schemas.microsoft.com/office/word/2010/wordprocessingInk" xmlns:wne="http://schemas.microsoft.com/office/word/2006/wordml" xmlns:wps="http://schemas.microsoft.com/office/word/2010/wordprocessingShape" mc:Ignorable="w14 w15 w16se w16cid w16 w16cex w16sdtdh wp14">
+<w:footnotes xmlns:wpc="http://schemas.microsoft.com/office/word/2010/wordprocessingCanvas" xmlns:mc="http://schemas.openxmlformats.org/markup-compatibility/2006" xmlns:o="urn:schemas-microsoft-com:office:office" xmlns:r="http://schemas.openxmlformats.org/officeDocument/2006/relationships" xmlns:m="http://schemas.openxmlformats.org/officeDocument/2006/math" xmlns:v="urn:schemas-microsoft-com:vml" xmlns:wp14="http://schemas.microsoft.com/office/word/2010/wordprocessingDrawing" xmlns:wp="http://schemas.openxmlformats.org/drawingml/2006/wordprocessingDrawing" xmlns:w10="urn:schemas-microsoft-com:office:word" xmlns:w="http://schemas.openxmlformats.org/wordprocessingml/2006/main" xmlns:w14="http://schemas.microsoft.com/office/word/2010/wordml" xmlns:w15="http://schemas.microsoft.com/office/word/2012/wordml" xmlns:wpg="http://schemas.microsoft.com/office/word/2010/wordprocessingGroup" xmlns:wpi="http://schemas.microsoft.com/office/word/2010/wordprocessingInk" xmlns:wne="http://schemas.microsoft.com/office/word/2006/wordml" xmlns:wps="http://schemas.microsoft.com/office/word/2010/wordprocessingShape" mc:Ignorable="w14 w15 wp14">
   <w:footnote w:type="separator" w:id="-1">
     <w:p>
       <w:r>
@@ -7051,7 +7214,7 @@
 </file>
 
 <file path=word/header1.xml><?xml version="1.0" encoding="utf-8"?>
-<w:hdr xmlns:wpc="http://schemas.microsoft.com/office/word/2010/wordprocessingCanvas" xmlns:cx="http://schemas.microsoft.com/office/drawing/2014/chartex" xmlns:cx1="http://schemas.microsoft.com/office/drawing/2015/9/8/chartex" xmlns:cx2="http://schemas.microsoft.com/office/drawing/2015/10/21/chartex" xmlns:cx3="http://schemas.microsoft.com/office/drawing/2016/5/9/chartex" xmlns:cx4="http://schemas.microsoft.com/office/drawing/2016/5/10/chartex" xmlns:cx5="http://schemas.microsoft.com/office/drawing/2016/5/11/chartex" xmlns:cx6="http://schemas.microsoft.com/office/drawing/2016/5/12/chartex" xmlns:cx7="http://schemas.microsoft.com/office/drawing/2016/5/13/chartex" xmlns:cx8="http://schemas.microsoft.com/office/drawing/2016/5/14/chartex" xmlns:mc="http://schemas.openxmlformats.org/markup-compatibility/2006" xmlns:aink="http://schemas.microsoft.com/office/drawing/2016/ink" xmlns:am3d="http://schemas.microsoft.com/office/drawing/2017/model3d" xmlns:o="urn:schemas-microsoft-com:office:office" xmlns:oel="http://schemas.microsoft.com/office/2019/extlst" xmlns:r="http://schemas.openxmlformats.org/officeDocument/2006/relationships" xmlns:m="http://schemas.openxmlformats.org/officeDocument/2006/math" xmlns:v="urn:schemas-microsoft-com:vml" xmlns:wp14="http://schemas.microsoft.com/office/word/2010/wordprocessingDrawing" xmlns:wp="http://schemas.openxmlformats.org/drawingml/2006/wordprocessingDrawing" xmlns:w10="urn:schemas-microsoft-com:office:word" xmlns:w="http://schemas.openxmlformats.org/wordprocessingml/2006/main" xmlns:w14="http://schemas.microsoft.com/office/word/2010/wordml" xmlns:w15="http://schemas.microsoft.com/office/word/2012/wordml" xmlns:w16cex="http://schemas.microsoft.com/office/word/2018/wordml/cex" xmlns:w16cid="http://schemas.microsoft.com/office/word/2016/wordml/cid" xmlns:w16="http://schemas.microsoft.com/office/word/2018/wordml" xmlns:w16sdtdh="http://schemas.microsoft.com/office/word/2020/wordml/sdtdatahash" xmlns:w16se="http://schemas.microsoft.com/office/word/2015/wordml/symex" xmlns:wpg="http://schemas.microsoft.com/office/word/2010/wordprocessingGroup" xmlns:wpi="http://schemas.microsoft.com/office/word/2010/wordprocessingInk" xmlns:wne="http://schemas.microsoft.com/office/word/2006/wordml" xmlns:wps="http://schemas.microsoft.com/office/word/2010/wordprocessingShape" mc:Ignorable="w14 w15 w16se w16cid w16 w16cex w16sdtdh wp14">
+<w:hdr xmlns:wpc="http://schemas.microsoft.com/office/word/2010/wordprocessingCanvas" xmlns:mc="http://schemas.openxmlformats.org/markup-compatibility/2006" xmlns:o="urn:schemas-microsoft-com:office:office" xmlns:r="http://schemas.openxmlformats.org/officeDocument/2006/relationships" xmlns:m="http://schemas.openxmlformats.org/officeDocument/2006/math" xmlns:v="urn:schemas-microsoft-com:vml" xmlns:wp14="http://schemas.microsoft.com/office/word/2010/wordprocessingDrawing" xmlns:wp="http://schemas.openxmlformats.org/drawingml/2006/wordprocessingDrawing" xmlns:w10="urn:schemas-microsoft-com:office:word" xmlns:w="http://schemas.openxmlformats.org/wordprocessingml/2006/main" xmlns:w14="http://schemas.microsoft.com/office/word/2010/wordml" xmlns:w15="http://schemas.microsoft.com/office/word/2012/wordml" xmlns:wpg="http://schemas.microsoft.com/office/word/2010/wordprocessingGroup" xmlns:wpi="http://schemas.microsoft.com/office/word/2010/wordprocessingInk" xmlns:wne="http://schemas.microsoft.com/office/word/2006/wordml" xmlns:wps="http://schemas.microsoft.com/office/word/2010/wordprocessingShape" mc:Ignorable="w14 w15 wp14">
   <w:sdt>
     <w:sdtPr>
       <w:id w:val="-1928028905"/>
@@ -7084,7 +7247,7 @@
 </file>
 
 <file path=word/header2.xml><?xml version="1.0" encoding="utf-8"?>
-<w:hdr xmlns:wpc="http://schemas.microsoft.com/office/word/2010/wordprocessingCanvas" xmlns:cx="http://schemas.microsoft.com/office/drawing/2014/chartex" xmlns:cx1="http://schemas.microsoft.com/office/drawing/2015/9/8/chartex" xmlns:cx2="http://schemas.microsoft.com/office/drawing/2015/10/21/chartex" xmlns:cx3="http://schemas.microsoft.com/office/drawing/2016/5/9/chartex" xmlns:cx4="http://schemas.microsoft.com/office/drawing/2016/5/10/chartex" xmlns:cx5="http://schemas.microsoft.com/office/drawing/2016/5/11/chartex" xmlns:cx6="http://schemas.microsoft.com/office/drawing/2016/5/12/chartex" xmlns:cx7="http://schemas.microsoft.com/office/drawing/2016/5/13/chartex" xmlns:cx8="http://schemas.microsoft.com/office/drawing/2016/5/14/chartex" xmlns:mc="http://schemas.openxmlformats.org/markup-compatibility/2006" xmlns:aink="http://schemas.microsoft.com/office/drawing/2016/ink" xmlns:am3d="http://schemas.microsoft.com/office/drawing/2017/model3d" xmlns:o="urn:schemas-microsoft-com:office:office" xmlns:oel="http://schemas.microsoft.com/office/2019/extlst" xmlns:r="http://schemas.openxmlformats.org/officeDocument/2006/relationships" xmlns:m="http://schemas.openxmlformats.org/officeDocument/2006/math" xmlns:v="urn:schemas-microsoft-com:vml" xmlns:wp14="http://schemas.microsoft.com/office/word/2010/wordprocessingDrawing" xmlns:wp="http://schemas.openxmlformats.org/drawingml/2006/wordprocessingDrawing" xmlns:w10="urn:schemas-microsoft-com:office:word" xmlns:w="http://schemas.openxmlformats.org/wordprocessingml/2006/main" xmlns:w14="http://schemas.microsoft.com/office/word/2010/wordml" xmlns:w15="http://schemas.microsoft.com/office/word/2012/wordml" xmlns:w16cex="http://schemas.microsoft.com/office/word/2018/wordml/cex" xmlns:w16cid="http://schemas.microsoft.com/office/word/2016/wordml/cid" xmlns:w16="http://schemas.microsoft.com/office/word/2018/wordml" xmlns:w16sdtdh="http://schemas.microsoft.com/office/word/2020/wordml/sdtdatahash" xmlns:w16se="http://schemas.microsoft.com/office/word/2015/wordml/symex" xmlns:wpg="http://schemas.microsoft.com/office/word/2010/wordprocessingGroup" xmlns:wpi="http://schemas.microsoft.com/office/word/2010/wordprocessingInk" xmlns:wne="http://schemas.microsoft.com/office/word/2006/wordml" xmlns:wps="http://schemas.microsoft.com/office/word/2010/wordprocessingShape" mc:Ignorable="w14 w15 w16se w16cid w16 w16cex w16sdtdh wp14">
+<w:hdr xmlns:wpc="http://schemas.microsoft.com/office/word/2010/wordprocessingCanvas" xmlns:mc="http://schemas.openxmlformats.org/markup-compatibility/2006" xmlns:o="urn:schemas-microsoft-com:office:office" xmlns:r="http://schemas.openxmlformats.org/officeDocument/2006/relationships" xmlns:m="http://schemas.openxmlformats.org/officeDocument/2006/math" xmlns:v="urn:schemas-microsoft-com:vml" xmlns:wp14="http://schemas.microsoft.com/office/word/2010/wordprocessingDrawing" xmlns:wp="http://schemas.openxmlformats.org/drawingml/2006/wordprocessingDrawing" xmlns:w10="urn:schemas-microsoft-com:office:word" xmlns:w="http://schemas.openxmlformats.org/wordprocessingml/2006/main" xmlns:w14="http://schemas.microsoft.com/office/word/2010/wordml" xmlns:w15="http://schemas.microsoft.com/office/word/2012/wordml" xmlns:wpg="http://schemas.microsoft.com/office/word/2010/wordprocessingGroup" xmlns:wpi="http://schemas.microsoft.com/office/word/2010/wordprocessingInk" xmlns:wne="http://schemas.microsoft.com/office/word/2006/wordml" xmlns:wps="http://schemas.microsoft.com/office/word/2010/wordprocessingShape" mc:Ignorable="w14 w15 wp14">
   <w:sdt>
     <w:sdtPr>
       <w:id w:val="806201572"/>
@@ -7142,8 +7305,9 @@
             <w:noProof/>
             <w:sz w:val="32"/>
             <w:szCs w:val="32"/>
+            <w:cs/>
           </w:rPr>
-          <w:t>2</w:t>
+          <w:t>ข</w:t>
         </w:r>
         <w:r>
           <w:rPr>
@@ -7170,7 +7334,7 @@
 </file>
 
 <file path=word/header3.xml><?xml version="1.0" encoding="utf-8"?>
-<w:hdr xmlns:wpc="http://schemas.microsoft.com/office/word/2010/wordprocessingCanvas" xmlns:cx="http://schemas.microsoft.com/office/drawing/2014/chartex" xmlns:cx1="http://schemas.microsoft.com/office/drawing/2015/9/8/chartex" xmlns:cx2="http://schemas.microsoft.com/office/drawing/2015/10/21/chartex" xmlns:cx3="http://schemas.microsoft.com/office/drawing/2016/5/9/chartex" xmlns:cx4="http://schemas.microsoft.com/office/drawing/2016/5/10/chartex" xmlns:cx5="http://schemas.microsoft.com/office/drawing/2016/5/11/chartex" xmlns:cx6="http://schemas.microsoft.com/office/drawing/2016/5/12/chartex" xmlns:cx7="http://schemas.microsoft.com/office/drawing/2016/5/13/chartex" xmlns:cx8="http://schemas.microsoft.com/office/drawing/2016/5/14/chartex" xmlns:mc="http://schemas.openxmlformats.org/markup-compatibility/2006" xmlns:aink="http://schemas.microsoft.com/office/drawing/2016/ink" xmlns:am3d="http://schemas.microsoft.com/office/drawing/2017/model3d" xmlns:o="urn:schemas-microsoft-com:office:office" xmlns:oel="http://schemas.microsoft.com/office/2019/extlst" xmlns:r="http://schemas.openxmlformats.org/officeDocument/2006/relationships" xmlns:m="http://schemas.openxmlformats.org/officeDocument/2006/math" xmlns:v="urn:schemas-microsoft-com:vml" xmlns:wp14="http://schemas.microsoft.com/office/word/2010/wordprocessingDrawing" xmlns:wp="http://schemas.openxmlformats.org/drawingml/2006/wordprocessingDrawing" xmlns:w10="urn:schemas-microsoft-com:office:word" xmlns:w="http://schemas.openxmlformats.org/wordprocessingml/2006/main" xmlns:w14="http://schemas.microsoft.com/office/word/2010/wordml" xmlns:w15="http://schemas.microsoft.com/office/word/2012/wordml" xmlns:w16cex="http://schemas.microsoft.com/office/word/2018/wordml/cex" xmlns:w16cid="http://schemas.microsoft.com/office/word/2016/wordml/cid" xmlns:w16="http://schemas.microsoft.com/office/word/2018/wordml" xmlns:w16sdtdh="http://schemas.microsoft.com/office/word/2020/wordml/sdtdatahash" xmlns:w16se="http://schemas.microsoft.com/office/word/2015/wordml/symex" xmlns:wpg="http://schemas.microsoft.com/office/word/2010/wordprocessingGroup" xmlns:wpi="http://schemas.microsoft.com/office/word/2010/wordprocessingInk" xmlns:wne="http://schemas.microsoft.com/office/word/2006/wordml" xmlns:wps="http://schemas.microsoft.com/office/word/2010/wordprocessingShape" mc:Ignorable="w14 w15 w16se w16cid w16 w16cex w16sdtdh wp14">
+<w:hdr xmlns:wpc="http://schemas.microsoft.com/office/word/2010/wordprocessingCanvas" xmlns:mc="http://schemas.openxmlformats.org/markup-compatibility/2006" xmlns:o="urn:schemas-microsoft-com:office:office" xmlns:r="http://schemas.openxmlformats.org/officeDocument/2006/relationships" xmlns:m="http://schemas.openxmlformats.org/officeDocument/2006/math" xmlns:v="urn:schemas-microsoft-com:vml" xmlns:wp14="http://schemas.microsoft.com/office/word/2010/wordprocessingDrawing" xmlns:wp="http://schemas.openxmlformats.org/drawingml/2006/wordprocessingDrawing" xmlns:w10="urn:schemas-microsoft-com:office:word" xmlns:w="http://schemas.openxmlformats.org/wordprocessingml/2006/main" xmlns:w14="http://schemas.microsoft.com/office/word/2010/wordml" xmlns:w15="http://schemas.microsoft.com/office/word/2012/wordml" xmlns:wpg="http://schemas.microsoft.com/office/word/2010/wordprocessingGroup" xmlns:wpi="http://schemas.microsoft.com/office/word/2010/wordprocessingInk" xmlns:wne="http://schemas.microsoft.com/office/word/2006/wordml" xmlns:wps="http://schemas.microsoft.com/office/word/2010/wordprocessingShape" mc:Ignorable="w14 w15 wp14">
   <w:sdt>
     <w:sdtPr>
       <w:rPr>
@@ -7231,7 +7395,7 @@
             <w:sz w:val="32"/>
             <w:szCs w:val="32"/>
           </w:rPr>
-          <w:t>2</w:t>
+          <w:t>6</w:t>
         </w:r>
         <w:r>
           <w:rPr>
@@ -7255,7 +7419,7 @@
 </file>
 
 <file path=word/styles.xml><?xml version="1.0" encoding="utf-8"?>
-<w:styles xmlns:mc="http://schemas.openxmlformats.org/markup-compatibility/2006" xmlns:r="http://schemas.openxmlformats.org/officeDocument/2006/relationships" xmlns:w="http://schemas.openxmlformats.org/wordprocessingml/2006/main" xmlns:w14="http://schemas.microsoft.com/office/word/2010/wordml" xmlns:w15="http://schemas.microsoft.com/office/word/2012/wordml" xmlns:w16cex="http://schemas.microsoft.com/office/word/2018/wordml/cex" xmlns:w16cid="http://schemas.microsoft.com/office/word/2016/wordml/cid" xmlns:w16="http://schemas.microsoft.com/office/word/2018/wordml" xmlns:w16sdtdh="http://schemas.microsoft.com/office/word/2020/wordml/sdtdatahash" xmlns:w16se="http://schemas.microsoft.com/office/word/2015/wordml/symex" mc:Ignorable="w14 w15 w16se w16cid w16 w16cex w16sdtdh">
+<w:styles xmlns:mc="http://schemas.openxmlformats.org/markup-compatibility/2006" xmlns:r="http://schemas.openxmlformats.org/officeDocument/2006/relationships" xmlns:w="http://schemas.openxmlformats.org/wordprocessingml/2006/main" xmlns:w14="http://schemas.microsoft.com/office/word/2010/wordml" xmlns:w15="http://schemas.microsoft.com/office/word/2012/wordml" mc:Ignorable="w14 w15">
   <w:docDefaults>
     <w:rPrDefault>
       <w:rPr>
@@ -7271,7 +7435,7 @@
       </w:pPr>
     </w:pPrDefault>
   </w:docDefaults>
-  <w:latentStyles w:defLockedState="0" w:defUIPriority="99" w:defSemiHidden="0" w:defUnhideWhenUsed="0" w:defQFormat="0" w:count="376">
+  <w:latentStyles w:defLockedState="0" w:defUIPriority="99" w:defSemiHidden="0" w:defUnhideWhenUsed="0" w:defQFormat="0" w:count="371">
     <w:lsdException w:name="Normal" w:uiPriority="0" w:qFormat="1"/>
     <w:lsdException w:name="heading 1" w:uiPriority="9" w:qFormat="1"/>
     <w:lsdException w:name="heading 2" w:semiHidden="1" w:uiPriority="9" w:unhideWhenUsed="1" w:qFormat="1"/>
@@ -7643,11 +7807,6 @@
     <w:lsdException w:name="List Table 5 Dark Accent 6" w:uiPriority="50"/>
     <w:lsdException w:name="List Table 6 Colorful Accent 6" w:uiPriority="51"/>
     <w:lsdException w:name="List Table 7 Colorful Accent 6" w:uiPriority="52"/>
-    <w:lsdException w:name="Mention" w:semiHidden="1" w:unhideWhenUsed="1"/>
-    <w:lsdException w:name="Smart Hyperlink" w:semiHidden="1" w:unhideWhenUsed="1"/>
-    <w:lsdException w:name="Hashtag" w:semiHidden="1" w:unhideWhenUsed="1"/>
-    <w:lsdException w:name="Unresolved Mention" w:semiHidden="1" w:unhideWhenUsed="1"/>
-    <w:lsdException w:name="Smart Link" w:semiHidden="1" w:unhideWhenUsed="1"/>
   </w:latentStyles>
   <w:style w:type="paragraph" w:default="1" w:styleId="Normal">
     <w:name w:val="Normal"/>
@@ -7694,6 +7853,7 @@
       <w:spacing w:after="0" w:line="240" w:lineRule="auto"/>
     </w:pPr>
     <w:tblPr>
+      <w:tblInd w:w="0" w:type="dxa"/>
       <w:tblBorders>
         <w:top w:val="single" w:sz="4" w:space="0" w:color="auto"/>
         <w:left w:val="single" w:sz="4" w:space="0" w:color="auto"/>
@@ -7702,6 +7862,12 @@
         <w:insideH w:val="single" w:sz="4" w:space="0" w:color="auto"/>
         <w:insideV w:val="single" w:sz="4" w:space="0" w:color="auto"/>
       </w:tblBorders>
+      <w:tblCellMar>
+        <w:top w:w="0" w:type="dxa"/>
+        <w:left w:w="108" w:type="dxa"/>
+        <w:bottom w:w="0" w:type="dxa"/>
+        <w:right w:w="108" w:type="dxa"/>
+      </w:tblCellMar>
     </w:tblPr>
   </w:style>
   <w:style w:type="character" w:styleId="Hyperlink">
@@ -7715,7 +7881,7 @@
       <w:u w:val="single"/>
     </w:rPr>
   </w:style>
-  <w:style w:type="character" w:styleId="UnresolvedMention">
+  <w:style w:type="character" w:customStyle="1" w:styleId="UnresolvedMention">
     <w:name w:val="Unresolved Mention"/>
     <w:basedOn w:val="DefaultParagraphFont"/>
     <w:uiPriority w:val="99"/>
@@ -7779,6 +7945,24 @@
       <w:ind w:left="720"/>
       <w:contextualSpacing/>
     </w:pPr>
+  </w:style>
+  <w:style w:type="paragraph" w:styleId="NormalWeb">
+    <w:name w:val="Normal (Web)"/>
+    <w:basedOn w:val="Normal"/>
+    <w:uiPriority w:val="99"/>
+    <w:semiHidden/>
+    <w:unhideWhenUsed/>
+    <w:rsid w:val="00073A3D"/>
+    <w:pPr>
+      <w:spacing w:before="100" w:beforeAutospacing="1" w:after="100" w:afterAutospacing="1"/>
+      <w:ind w:firstLine="0"/>
+    </w:pPr>
+    <w:rPr>
+      <w:rFonts w:ascii="Tahoma" w:eastAsia="Times New Roman" w:hAnsi="Tahoma" w:cs="Tahoma"/>
+      <w:sz w:val="24"/>
+      <w:szCs w:val="24"/>
+      <w:lang w:eastAsia="ko-KR"/>
+    </w:rPr>
   </w:style>
 </w:styles>
 </file>
@@ -8083,7 +8267,7 @@
 </file>
 
 <file path=customXml/itemProps1.xml><?xml version="1.0" encoding="utf-8"?>
-<ds:datastoreItem xmlns:ds="http://schemas.openxmlformats.org/officeDocument/2006/customXml" ds:itemID="{B5E018ED-4D51-4B5C-96CE-CCD3DE8DEF5D}">
+<ds:datastoreItem xmlns:ds="http://schemas.openxmlformats.org/officeDocument/2006/customXml" ds:itemID="{16ABF30B-CCCE-41EC-8E12-9AE901A0F9BA}">
   <ds:schemaRefs>
     <ds:schemaRef ds:uri="http://schemas.openxmlformats.org/officeDocument/2006/bibliography"/>
   </ds:schemaRefs>

</xml_diff>